<commit_message>
update documents part 2
</commit_message>
<xml_diff>
--- a/Resources/Such Life Documentation/Documents/Game Design/Gameplay Mechanics.docx
+++ b/Resources/Such Life Documentation/Documents/Game Design/Gameplay Mechanics.docx
@@ -114,16 +114,18 @@
     </w:p>
     <w:p>
       <w:r>
-        <w:t xml:space="preserve">Max dodge chance: </w:t>
-      </w:r>
-      <w:r>
-        <w:t>50% (++ with skills/runes? with a 70% max dodge chance)</w:t>
-      </w:r>
-    </w:p>
-    <w:p>
-      <w:r>
-        <w:t>Dodge and accuracy explain</w:t>
-      </w:r>
+        <w:t>Max dodge chance: 50% (++ with skills/runes? with a 70% max dodge chance)</w:t>
+      </w:r>
+    </w:p>
+    <w:p>
+      <w:r>
+        <w:t xml:space="preserve">Dodge and accuracy </w:t>
+      </w:r>
+      <w:proofErr w:type="gramStart"/>
+      <w:r>
+        <w:t>explain</w:t>
+      </w:r>
+      <w:proofErr w:type="gramEnd"/>
     </w:p>
     <w:p/>
     <w:p/>
@@ -150,6 +152,45 @@
         <w:t>Bargaining and persuading</w:t>
       </w:r>
     </w:p>
+    <w:p>
+      <w:pPr>
+        <w:pStyle w:val="ListParagraph"/>
+        <w:numPr>
+          <w:ilvl w:val="0"/>
+          <w:numId w:val="5"/>
+        </w:numPr>
+      </w:pPr>
+      <w:r>
+        <w:t>You can either do a face-to-face bargaining or send an offer.</w:t>
+      </w:r>
+    </w:p>
+    <w:p>
+      <w:pPr>
+        <w:pStyle w:val="ListParagraph"/>
+        <w:numPr>
+          <w:ilvl w:val="1"/>
+          <w:numId w:val="5"/>
+        </w:numPr>
+      </w:pPr>
+      <w:r>
+        <w:lastRenderedPageBreak/>
+        <w:t>Send an offer takes time to be accept/</w:t>
+      </w:r>
+      <w:proofErr w:type="gramStart"/>
+      <w:r>
+        <w:t>reject</w:t>
+      </w:r>
+      <w:proofErr w:type="gramEnd"/>
+    </w:p>
+    <w:p>
+      <w:pPr>
+        <w:pStyle w:val="ListParagraph"/>
+        <w:numPr>
+          <w:ilvl w:val="0"/>
+          <w:numId w:val="5"/>
+        </w:numPr>
+      </w:pPr>
+    </w:p>
     <w:p/>
     <w:p/>
     <w:p>
@@ -241,14 +282,280 @@
         </w:numPr>
       </w:pPr>
       <w:r>
+        <w:t xml:space="preserve">+10% walking/running </w:t>
+      </w:r>
+      <w:proofErr w:type="gramStart"/>
+      <w:r>
+        <w:t>speed</w:t>
+      </w:r>
+      <w:proofErr w:type="gramEnd"/>
+    </w:p>
+    <w:p>
+      <w:pPr>
+        <w:pStyle w:val="ListParagraph"/>
+        <w:numPr>
+          <w:ilvl w:val="3"/>
+          <w:numId w:val="4"/>
+        </w:numPr>
+      </w:pPr>
+      <w:r>
+        <w:t>74%-50%</w:t>
+      </w:r>
+    </w:p>
+    <w:p>
+      <w:pPr>
+        <w:pStyle w:val="ListParagraph"/>
+        <w:numPr>
+          <w:ilvl w:val="4"/>
+          <w:numId w:val="4"/>
+        </w:numPr>
+      </w:pPr>
+      <w:r>
+        <w:t>+2% Health/Attack/Defense</w:t>
+      </w:r>
+    </w:p>
+    <w:p>
+      <w:pPr>
+        <w:pStyle w:val="ListParagraph"/>
+        <w:numPr>
+          <w:ilvl w:val="4"/>
+          <w:numId w:val="4"/>
+        </w:numPr>
+      </w:pPr>
+      <w:r>
+        <w:t xml:space="preserve">+5% walking/running </w:t>
+      </w:r>
+      <w:proofErr w:type="gramStart"/>
+      <w:r>
+        <w:t>speed</w:t>
+      </w:r>
+      <w:proofErr w:type="gramEnd"/>
+    </w:p>
+    <w:p>
+      <w:pPr>
+        <w:pStyle w:val="ListParagraph"/>
+        <w:numPr>
+          <w:ilvl w:val="3"/>
+          <w:numId w:val="4"/>
+        </w:numPr>
+      </w:pPr>
+      <w:r>
+        <w:t>49%-25%</w:t>
+      </w:r>
+    </w:p>
+    <w:p>
+      <w:pPr>
+        <w:pStyle w:val="ListParagraph"/>
+        <w:numPr>
+          <w:ilvl w:val="4"/>
+          <w:numId w:val="4"/>
+        </w:numPr>
+      </w:pPr>
+      <w:r>
+        <w:t xml:space="preserve">No additional </w:t>
+      </w:r>
+    </w:p>
+    <w:p>
+      <w:pPr>
+        <w:pStyle w:val="ListParagraph"/>
+        <w:numPr>
+          <w:ilvl w:val="3"/>
+          <w:numId w:val="4"/>
+        </w:numPr>
+      </w:pPr>
+      <w:r>
+        <w:t>24%-1%</w:t>
+      </w:r>
+    </w:p>
+    <w:p>
+      <w:pPr>
+        <w:pStyle w:val="ListParagraph"/>
+        <w:numPr>
+          <w:ilvl w:val="4"/>
+          <w:numId w:val="4"/>
+        </w:numPr>
+      </w:pPr>
+      <w:r>
+        <w:t>-10% Health/Attack/Defense</w:t>
+      </w:r>
+    </w:p>
+    <w:p>
+      <w:pPr>
+        <w:pStyle w:val="ListParagraph"/>
+        <w:numPr>
+          <w:ilvl w:val="4"/>
+          <w:numId w:val="4"/>
+        </w:numPr>
+      </w:pPr>
+      <w:r>
+        <w:t>-5% attack speed</w:t>
+      </w:r>
+    </w:p>
+    <w:p>
+      <w:pPr>
+        <w:pStyle w:val="ListParagraph"/>
+        <w:numPr>
+          <w:ilvl w:val="4"/>
+          <w:numId w:val="4"/>
+        </w:numPr>
+      </w:pPr>
+      <w:r>
+        <w:t xml:space="preserve">-5% walking/running </w:t>
+      </w:r>
+      <w:proofErr w:type="gramStart"/>
+      <w:r>
+        <w:t>speed</w:t>
+      </w:r>
+      <w:proofErr w:type="gramEnd"/>
+      <w:r>
+        <w:t xml:space="preserve"> </w:t>
+      </w:r>
+    </w:p>
+    <w:p>
+      <w:pPr>
+        <w:pStyle w:val="ListParagraph"/>
+        <w:numPr>
+          <w:ilvl w:val="4"/>
+          <w:numId w:val="4"/>
+        </w:numPr>
+      </w:pPr>
+      <w:r>
+        <w:t>-10% stamina regen rate?</w:t>
+      </w:r>
+    </w:p>
+    <w:p>
+      <w:pPr>
+        <w:pStyle w:val="ListParagraph"/>
+        <w:numPr>
+          <w:ilvl w:val="3"/>
+          <w:numId w:val="4"/>
+        </w:numPr>
+      </w:pPr>
+      <w:r>
+        <w:t>0%</w:t>
+      </w:r>
+    </w:p>
+    <w:p>
+      <w:pPr>
+        <w:pStyle w:val="ListParagraph"/>
+        <w:numPr>
+          <w:ilvl w:val="4"/>
+          <w:numId w:val="4"/>
+        </w:numPr>
+      </w:pPr>
+      <w:r>
+        <w:t>-20% Health/Attack/Defense/Mana/Stamina</w:t>
+      </w:r>
+    </w:p>
+    <w:p>
+      <w:pPr>
+        <w:pStyle w:val="ListParagraph"/>
+        <w:numPr>
+          <w:ilvl w:val="4"/>
+          <w:numId w:val="4"/>
+        </w:numPr>
+      </w:pPr>
+      <w:r>
+        <w:t>-10% attack speed</w:t>
+      </w:r>
+    </w:p>
+    <w:p>
+      <w:pPr>
+        <w:pStyle w:val="ListParagraph"/>
+        <w:numPr>
+          <w:ilvl w:val="4"/>
+          <w:numId w:val="4"/>
+        </w:numPr>
+      </w:pPr>
+      <w:r>
+        <w:t>-15% walking/running speed.</w:t>
+      </w:r>
+    </w:p>
+    <w:p>
+      <w:pPr>
+        <w:pStyle w:val="ListParagraph"/>
+        <w:numPr>
+          <w:ilvl w:val="4"/>
+          <w:numId w:val="4"/>
+        </w:numPr>
+      </w:pPr>
+      <w:r>
+        <w:t>-20% stamina regen rate?</w:t>
+      </w:r>
+    </w:p>
+    <w:p>
+      <w:pPr>
+        <w:pStyle w:val="ListParagraph"/>
+        <w:numPr>
+          <w:ilvl w:val="2"/>
+          <w:numId w:val="4"/>
+        </w:numPr>
+      </w:pPr>
+      <w:r>
+        <w:t>Thirst</w:t>
+      </w:r>
+      <w:r>
+        <w:t>: Regen using drinks</w:t>
+      </w:r>
+    </w:p>
+    <w:p>
+      <w:pPr>
+        <w:pStyle w:val="ListParagraph"/>
+        <w:numPr>
+          <w:ilvl w:val="3"/>
+          <w:numId w:val="4"/>
+        </w:numPr>
+      </w:pPr>
+      <w:r>
+        <w:t>100%-75%</w:t>
+      </w:r>
+    </w:p>
+    <w:p>
+      <w:pPr>
+        <w:pStyle w:val="ListParagraph"/>
+        <w:numPr>
+          <w:ilvl w:val="4"/>
+          <w:numId w:val="4"/>
+        </w:numPr>
+      </w:pPr>
+      <w:r>
         <w:t>+</w:t>
       </w:r>
       <w:r>
         <w:t>10</w:t>
       </w:r>
       <w:r>
-        <w:t>% walking/running speed</w:t>
-      </w:r>
+        <w:t xml:space="preserve">% </w:t>
+      </w:r>
+      <w:r>
+        <w:t>Stamina/Mana</w:t>
+      </w:r>
+    </w:p>
+    <w:p>
+      <w:pPr>
+        <w:pStyle w:val="ListParagraph"/>
+        <w:numPr>
+          <w:ilvl w:val="4"/>
+          <w:numId w:val="4"/>
+        </w:numPr>
+      </w:pPr>
+      <w:r>
+        <w:t>+</w:t>
+      </w:r>
+      <w:r>
+        <w:t>10</w:t>
+      </w:r>
+      <w:r>
+        <w:t xml:space="preserve">% </w:t>
+      </w:r>
+      <w:r>
+        <w:t xml:space="preserve">mana/stamina amount regen per </w:t>
+      </w:r>
+      <w:proofErr w:type="gramStart"/>
+      <w:r>
+        <w:t>second</w:t>
+      </w:r>
+      <w:proofErr w:type="gramEnd"/>
     </w:p>
     <w:p>
       <w:pPr>
@@ -274,23 +581,31 @@
         <w:t>+</w:t>
       </w:r>
       <w:r>
-        <w:t>2</w:t>
-      </w:r>
-      <w:r>
-        <w:t>% Health/Attack/Defense</w:t>
-      </w:r>
-    </w:p>
-    <w:p>
-      <w:pPr>
-        <w:pStyle w:val="ListParagraph"/>
-        <w:numPr>
-          <w:ilvl w:val="4"/>
-          <w:numId w:val="4"/>
-        </w:numPr>
-      </w:pPr>
-      <w:r>
-        <w:t>+5% walking/running speed</w:t>
-      </w:r>
+        <w:t>5</w:t>
+      </w:r>
+      <w:r>
+        <w:t xml:space="preserve">% </w:t>
+      </w:r>
+      <w:r>
+        <w:t>Stamina/Mana</w:t>
+      </w:r>
+    </w:p>
+    <w:p>
+      <w:pPr>
+        <w:pStyle w:val="ListParagraph"/>
+        <w:numPr>
+          <w:ilvl w:val="4"/>
+          <w:numId w:val="4"/>
+        </w:numPr>
+      </w:pPr>
+      <w:r>
+        <w:t xml:space="preserve">+5% mana/stamina amount regen per </w:t>
+      </w:r>
+      <w:proofErr w:type="gramStart"/>
+      <w:r>
+        <w:t>second</w:t>
+      </w:r>
+      <w:proofErr w:type="gramEnd"/>
     </w:p>
     <w:p>
       <w:pPr>
@@ -340,43 +655,39 @@
         <w:t xml:space="preserve">-10% </w:t>
       </w:r>
       <w:r>
-        <w:t>Health/Attack/Defense</w:t>
-      </w:r>
-    </w:p>
-    <w:p>
-      <w:pPr>
-        <w:pStyle w:val="ListParagraph"/>
-        <w:numPr>
-          <w:ilvl w:val="4"/>
-          <w:numId w:val="4"/>
-        </w:numPr>
-      </w:pPr>
-      <w:r>
-        <w:t>-5% attack speed</w:t>
-      </w:r>
-    </w:p>
-    <w:p>
-      <w:pPr>
-        <w:pStyle w:val="ListParagraph"/>
-        <w:numPr>
-          <w:ilvl w:val="4"/>
-          <w:numId w:val="4"/>
-        </w:numPr>
-      </w:pPr>
-      <w:r>
-        <w:t xml:space="preserve">-5% walking/running speed </w:t>
-      </w:r>
-    </w:p>
-    <w:p>
-      <w:pPr>
-        <w:pStyle w:val="ListParagraph"/>
-        <w:numPr>
-          <w:ilvl w:val="4"/>
-          <w:numId w:val="4"/>
-        </w:numPr>
-      </w:pPr>
-      <w:r>
-        <w:t>-10% stamina regen rate?</w:t>
+        <w:t>Stamina/Mana</w:t>
+      </w:r>
+    </w:p>
+    <w:p>
+      <w:pPr>
+        <w:pStyle w:val="ListParagraph"/>
+        <w:numPr>
+          <w:ilvl w:val="4"/>
+          <w:numId w:val="4"/>
+        </w:numPr>
+      </w:pPr>
+      <w:r>
+        <w:t xml:space="preserve">-5% </w:t>
+      </w:r>
+      <w:r>
+        <w:t xml:space="preserve">mana/stamina amount regen per </w:t>
+      </w:r>
+      <w:proofErr w:type="gramStart"/>
+      <w:r>
+        <w:t>second</w:t>
+      </w:r>
+      <w:proofErr w:type="gramEnd"/>
+    </w:p>
+    <w:p>
+      <w:pPr>
+        <w:pStyle w:val="ListParagraph"/>
+        <w:numPr>
+          <w:ilvl w:val="4"/>
+          <w:numId w:val="4"/>
+        </w:numPr>
+      </w:pPr>
+      <w:r>
+        <w:t>+1 second of mana regen delay.</w:t>
       </w:r>
     </w:p>
     <w:p>
@@ -400,62 +711,56 @@
         </w:numPr>
       </w:pPr>
       <w:r>
-        <w:t>-</w:t>
-      </w:r>
-      <w:r>
-        <w:t>20</w:t>
-      </w:r>
-      <w:r>
-        <w:t>% Health/Attack/Defense/Mana/Stamina</w:t>
-      </w:r>
-    </w:p>
-    <w:p>
-      <w:pPr>
-        <w:pStyle w:val="ListParagraph"/>
-        <w:numPr>
-          <w:ilvl w:val="4"/>
-          <w:numId w:val="4"/>
-        </w:numPr>
-      </w:pPr>
-      <w:r>
-        <w:t>-</w:t>
-      </w:r>
-      <w:r>
-        <w:t>10</w:t>
-      </w:r>
-      <w:r>
-        <w:t>% attack speed</w:t>
-      </w:r>
-    </w:p>
-    <w:p>
-      <w:pPr>
-        <w:pStyle w:val="ListParagraph"/>
-        <w:numPr>
-          <w:ilvl w:val="4"/>
-          <w:numId w:val="4"/>
-        </w:numPr>
-      </w:pPr>
-      <w:r>
-        <w:t>-15% walking/running speed.</w:t>
-      </w:r>
-    </w:p>
-    <w:p>
-      <w:pPr>
-        <w:pStyle w:val="ListParagraph"/>
-        <w:numPr>
-          <w:ilvl w:val="4"/>
-          <w:numId w:val="4"/>
-        </w:numPr>
-      </w:pPr>
-      <w:r>
-        <w:t>-</w:t>
-      </w:r>
-      <w:r>
-        <w:t>2</w:t>
-      </w:r>
-      <w:r>
-        <w:t>0% stamina regen rate?</w:t>
-      </w:r>
+        <w:t xml:space="preserve">-20% </w:t>
+      </w:r>
+      <w:r>
+        <w:t>Stamina/Mana</w:t>
+      </w:r>
+    </w:p>
+    <w:p>
+      <w:pPr>
+        <w:pStyle w:val="ListParagraph"/>
+        <w:numPr>
+          <w:ilvl w:val="4"/>
+          <w:numId w:val="4"/>
+        </w:numPr>
+      </w:pPr>
+      <w:r>
+        <w:lastRenderedPageBreak/>
+        <w:t xml:space="preserve">-10% </w:t>
+      </w:r>
+      <w:r>
+        <w:t xml:space="preserve">mana/stamina amount regen per </w:t>
+      </w:r>
+      <w:proofErr w:type="gramStart"/>
+      <w:r>
+        <w:t>second</w:t>
+      </w:r>
+      <w:proofErr w:type="gramEnd"/>
+    </w:p>
+    <w:p>
+      <w:pPr>
+        <w:pStyle w:val="ListParagraph"/>
+        <w:numPr>
+          <w:ilvl w:val="4"/>
+          <w:numId w:val="4"/>
+        </w:numPr>
+      </w:pPr>
+      <w:r>
+        <w:t>+1.5 second of mana regen delay.</w:t>
+      </w:r>
+    </w:p>
+    <w:p>
+      <w:pPr>
+        <w:pStyle w:val="ListParagraph"/>
+        <w:ind w:left="3600"/>
+      </w:pPr>
+    </w:p>
+    <w:p>
+      <w:pPr>
+        <w:pStyle w:val="ListParagraph"/>
+        <w:ind w:left="2160"/>
+      </w:pPr>
     </w:p>
     <w:p>
       <w:pPr>
@@ -466,280 +771,6 @@
         </w:numPr>
       </w:pPr>
       <w:r>
-        <w:t>Thirst</w:t>
-      </w:r>
-      <w:r>
-        <w:t>: Regen using drinks</w:t>
-      </w:r>
-    </w:p>
-    <w:p>
-      <w:pPr>
-        <w:pStyle w:val="ListParagraph"/>
-        <w:numPr>
-          <w:ilvl w:val="3"/>
-          <w:numId w:val="4"/>
-        </w:numPr>
-      </w:pPr>
-      <w:r>
-        <w:t>100%-75%</w:t>
-      </w:r>
-    </w:p>
-    <w:p>
-      <w:pPr>
-        <w:pStyle w:val="ListParagraph"/>
-        <w:numPr>
-          <w:ilvl w:val="4"/>
-          <w:numId w:val="4"/>
-        </w:numPr>
-      </w:pPr>
-      <w:r>
-        <w:t>+</w:t>
-      </w:r>
-      <w:r>
-        <w:t>10</w:t>
-      </w:r>
-      <w:r>
-        <w:t xml:space="preserve">% </w:t>
-      </w:r>
-      <w:r>
-        <w:t>Stamina/Mana</w:t>
-      </w:r>
-    </w:p>
-    <w:p>
-      <w:pPr>
-        <w:pStyle w:val="ListParagraph"/>
-        <w:numPr>
-          <w:ilvl w:val="4"/>
-          <w:numId w:val="4"/>
-        </w:numPr>
-      </w:pPr>
-      <w:r>
-        <w:t>+</w:t>
-      </w:r>
-      <w:r>
-        <w:t>10</w:t>
-      </w:r>
-      <w:r>
-        <w:t xml:space="preserve">% </w:t>
-      </w:r>
-      <w:r>
-        <w:t>mana/stamina amount regen per second</w:t>
-      </w:r>
-    </w:p>
-    <w:p>
-      <w:pPr>
-        <w:pStyle w:val="ListParagraph"/>
-        <w:numPr>
-          <w:ilvl w:val="3"/>
-          <w:numId w:val="4"/>
-        </w:numPr>
-      </w:pPr>
-      <w:r>
-        <w:t>74%-50%</w:t>
-      </w:r>
-    </w:p>
-    <w:p>
-      <w:pPr>
-        <w:pStyle w:val="ListParagraph"/>
-        <w:numPr>
-          <w:ilvl w:val="4"/>
-          <w:numId w:val="4"/>
-        </w:numPr>
-      </w:pPr>
-      <w:r>
-        <w:t>+</w:t>
-      </w:r>
-      <w:r>
-        <w:t>5</w:t>
-      </w:r>
-      <w:r>
-        <w:t xml:space="preserve">% </w:t>
-      </w:r>
-      <w:r>
-        <w:t>Stamina/Mana</w:t>
-      </w:r>
-    </w:p>
-    <w:p>
-      <w:pPr>
-        <w:pStyle w:val="ListParagraph"/>
-        <w:numPr>
-          <w:ilvl w:val="4"/>
-          <w:numId w:val="4"/>
-        </w:numPr>
-      </w:pPr>
-      <w:r>
-        <w:t>+</w:t>
-      </w:r>
-      <w:r>
-        <w:t>5</w:t>
-      </w:r>
-      <w:r>
-        <w:t>% mana/stamina amount regen per second</w:t>
-      </w:r>
-    </w:p>
-    <w:p>
-      <w:pPr>
-        <w:pStyle w:val="ListParagraph"/>
-        <w:numPr>
-          <w:ilvl w:val="3"/>
-          <w:numId w:val="4"/>
-        </w:numPr>
-      </w:pPr>
-      <w:r>
-        <w:t>49%-25%</w:t>
-      </w:r>
-    </w:p>
-    <w:p>
-      <w:pPr>
-        <w:pStyle w:val="ListParagraph"/>
-        <w:numPr>
-          <w:ilvl w:val="4"/>
-          <w:numId w:val="4"/>
-        </w:numPr>
-      </w:pPr>
-      <w:r>
-        <w:t xml:space="preserve">No additional </w:t>
-      </w:r>
-    </w:p>
-    <w:p>
-      <w:pPr>
-        <w:pStyle w:val="ListParagraph"/>
-        <w:numPr>
-          <w:ilvl w:val="3"/>
-          <w:numId w:val="4"/>
-        </w:numPr>
-      </w:pPr>
-      <w:r>
-        <w:t>24%-1%</w:t>
-      </w:r>
-    </w:p>
-    <w:p>
-      <w:pPr>
-        <w:pStyle w:val="ListParagraph"/>
-        <w:numPr>
-          <w:ilvl w:val="4"/>
-          <w:numId w:val="4"/>
-        </w:numPr>
-      </w:pPr>
-      <w:r>
-        <w:t xml:space="preserve">-10% </w:t>
-      </w:r>
-      <w:r>
-        <w:t>Stamina/Mana</w:t>
-      </w:r>
-    </w:p>
-    <w:p>
-      <w:pPr>
-        <w:pStyle w:val="ListParagraph"/>
-        <w:numPr>
-          <w:ilvl w:val="4"/>
-          <w:numId w:val="4"/>
-        </w:numPr>
-      </w:pPr>
-      <w:r>
-        <w:t xml:space="preserve">-5% </w:t>
-      </w:r>
-      <w:r>
-        <w:t>mana/stamina amount regen per second</w:t>
-      </w:r>
-    </w:p>
-    <w:p>
-      <w:pPr>
-        <w:pStyle w:val="ListParagraph"/>
-        <w:numPr>
-          <w:ilvl w:val="4"/>
-          <w:numId w:val="4"/>
-        </w:numPr>
-      </w:pPr>
-      <w:r>
-        <w:t>+1 second of mana regen delay.</w:t>
-      </w:r>
-    </w:p>
-    <w:p>
-      <w:pPr>
-        <w:pStyle w:val="ListParagraph"/>
-        <w:numPr>
-          <w:ilvl w:val="3"/>
-          <w:numId w:val="4"/>
-        </w:numPr>
-      </w:pPr>
-      <w:r>
-        <w:t>0%</w:t>
-      </w:r>
-    </w:p>
-    <w:p>
-      <w:pPr>
-        <w:pStyle w:val="ListParagraph"/>
-        <w:numPr>
-          <w:ilvl w:val="4"/>
-          <w:numId w:val="4"/>
-        </w:numPr>
-      </w:pPr>
-      <w:r>
-        <w:t xml:space="preserve">-20% </w:t>
-      </w:r>
-      <w:r>
-        <w:t>Stamina/Mana</w:t>
-      </w:r>
-    </w:p>
-    <w:p>
-      <w:pPr>
-        <w:pStyle w:val="ListParagraph"/>
-        <w:numPr>
-          <w:ilvl w:val="4"/>
-          <w:numId w:val="4"/>
-        </w:numPr>
-      </w:pPr>
-      <w:r>
-        <w:t xml:space="preserve">-10% </w:t>
-      </w:r>
-      <w:r>
-        <w:t>mana/stamina amount regen per second</w:t>
-      </w:r>
-    </w:p>
-    <w:p>
-      <w:pPr>
-        <w:pStyle w:val="ListParagraph"/>
-        <w:numPr>
-          <w:ilvl w:val="4"/>
-          <w:numId w:val="4"/>
-        </w:numPr>
-      </w:pPr>
-      <w:r>
-        <w:t>+1</w:t>
-      </w:r>
-      <w:r>
-        <w:t>.5</w:t>
-      </w:r>
-      <w:r>
-        <w:t xml:space="preserve"> second of mana regen delay</w:t>
-      </w:r>
-      <w:r>
-        <w:t>.</w:t>
-      </w:r>
-    </w:p>
-    <w:p>
-      <w:pPr>
-        <w:pStyle w:val="ListParagraph"/>
-        <w:ind w:left="3600"/>
-      </w:pPr>
-    </w:p>
-    <w:p>
-      <w:pPr>
-        <w:pStyle w:val="ListParagraph"/>
-        <w:ind w:left="2160"/>
-      </w:pPr>
-    </w:p>
-    <w:p>
-      <w:pPr>
-        <w:pStyle w:val="ListParagraph"/>
-        <w:numPr>
-          <w:ilvl w:val="2"/>
-          <w:numId w:val="4"/>
-        </w:numPr>
-      </w:pPr>
-      <w:r>
-        <w:lastRenderedPageBreak/>
         <w:t>Sanity</w:t>
       </w:r>
       <w:r>
@@ -956,6 +987,118 @@
     </w:lvl>
   </w:abstractNum>
   <w:abstractNum w:abstractNumId="1" w15:restartNumberingAfterBreak="0">
+    <w:nsid w:val="2638687A"/>
+    <w:multiLevelType w:val="hybridMultilevel"/>
+    <w:tmpl w:val="F89C0B28"/>
+    <w:lvl w:ilvl="0" w:tplc="7E5E425A">
+      <w:numFmt w:val="bullet"/>
+      <w:lvlText w:val="-"/>
+      <w:lvlJc w:val="left"/>
+      <w:pPr>
+        <w:ind w:left="720" w:hanging="360"/>
+      </w:pPr>
+      <w:rPr>
+        <w:rFonts w:ascii="Calibri" w:eastAsiaTheme="minorHAnsi" w:hAnsi="Calibri" w:cs="Calibri" w:hint="default"/>
+      </w:rPr>
+    </w:lvl>
+    <w:lvl w:ilvl="1" w:tplc="04090003">
+      <w:start w:val="1"/>
+      <w:numFmt w:val="bullet"/>
+      <w:lvlText w:val="o"/>
+      <w:lvlJc w:val="left"/>
+      <w:pPr>
+        <w:ind w:left="1440" w:hanging="360"/>
+      </w:pPr>
+      <w:rPr>
+        <w:rFonts w:ascii="Courier New" w:hAnsi="Courier New" w:cs="Courier New" w:hint="default"/>
+      </w:rPr>
+    </w:lvl>
+    <w:lvl w:ilvl="2" w:tplc="04090005" w:tentative="1">
+      <w:start w:val="1"/>
+      <w:numFmt w:val="bullet"/>
+      <w:lvlText w:val=""/>
+      <w:lvlJc w:val="left"/>
+      <w:pPr>
+        <w:ind w:left="2160" w:hanging="360"/>
+      </w:pPr>
+      <w:rPr>
+        <w:rFonts w:ascii="Wingdings" w:hAnsi="Wingdings" w:hint="default"/>
+      </w:rPr>
+    </w:lvl>
+    <w:lvl w:ilvl="3" w:tplc="04090001" w:tentative="1">
+      <w:start w:val="1"/>
+      <w:numFmt w:val="bullet"/>
+      <w:lvlText w:val=""/>
+      <w:lvlJc w:val="left"/>
+      <w:pPr>
+        <w:ind w:left="2880" w:hanging="360"/>
+      </w:pPr>
+      <w:rPr>
+        <w:rFonts w:ascii="Symbol" w:hAnsi="Symbol" w:hint="default"/>
+      </w:rPr>
+    </w:lvl>
+    <w:lvl w:ilvl="4" w:tplc="04090003" w:tentative="1">
+      <w:start w:val="1"/>
+      <w:numFmt w:val="bullet"/>
+      <w:lvlText w:val="o"/>
+      <w:lvlJc w:val="left"/>
+      <w:pPr>
+        <w:ind w:left="3600" w:hanging="360"/>
+      </w:pPr>
+      <w:rPr>
+        <w:rFonts w:ascii="Courier New" w:hAnsi="Courier New" w:cs="Courier New" w:hint="default"/>
+      </w:rPr>
+    </w:lvl>
+    <w:lvl w:ilvl="5" w:tplc="04090005" w:tentative="1">
+      <w:start w:val="1"/>
+      <w:numFmt w:val="bullet"/>
+      <w:lvlText w:val=""/>
+      <w:lvlJc w:val="left"/>
+      <w:pPr>
+        <w:ind w:left="4320" w:hanging="360"/>
+      </w:pPr>
+      <w:rPr>
+        <w:rFonts w:ascii="Wingdings" w:hAnsi="Wingdings" w:hint="default"/>
+      </w:rPr>
+    </w:lvl>
+    <w:lvl w:ilvl="6" w:tplc="04090001" w:tentative="1">
+      <w:start w:val="1"/>
+      <w:numFmt w:val="bullet"/>
+      <w:lvlText w:val=""/>
+      <w:lvlJc w:val="left"/>
+      <w:pPr>
+        <w:ind w:left="5040" w:hanging="360"/>
+      </w:pPr>
+      <w:rPr>
+        <w:rFonts w:ascii="Symbol" w:hAnsi="Symbol" w:hint="default"/>
+      </w:rPr>
+    </w:lvl>
+    <w:lvl w:ilvl="7" w:tplc="04090003" w:tentative="1">
+      <w:start w:val="1"/>
+      <w:numFmt w:val="bullet"/>
+      <w:lvlText w:val="o"/>
+      <w:lvlJc w:val="left"/>
+      <w:pPr>
+        <w:ind w:left="5760" w:hanging="360"/>
+      </w:pPr>
+      <w:rPr>
+        <w:rFonts w:ascii="Courier New" w:hAnsi="Courier New" w:cs="Courier New" w:hint="default"/>
+      </w:rPr>
+    </w:lvl>
+    <w:lvl w:ilvl="8" w:tplc="04090005" w:tentative="1">
+      <w:start w:val="1"/>
+      <w:numFmt w:val="bullet"/>
+      <w:lvlText w:val=""/>
+      <w:lvlJc w:val="left"/>
+      <w:pPr>
+        <w:ind w:left="6480" w:hanging="360"/>
+      </w:pPr>
+      <w:rPr>
+        <w:rFonts w:ascii="Wingdings" w:hAnsi="Wingdings" w:hint="default"/>
+      </w:rPr>
+    </w:lvl>
+  </w:abstractNum>
+  <w:abstractNum w:abstractNumId="2" w15:restartNumberingAfterBreak="0">
     <w:nsid w:val="27C61ADA"/>
     <w:multiLevelType w:val="hybridMultilevel"/>
     <w:tmpl w:val="70F86CEA"/>
@@ -1068,7 +1211,7 @@
       </w:rPr>
     </w:lvl>
   </w:abstractNum>
-  <w:abstractNum w:abstractNumId="2" w15:restartNumberingAfterBreak="0">
+  <w:abstractNum w:abstractNumId="3" w15:restartNumberingAfterBreak="0">
     <w:nsid w:val="701E788E"/>
     <w:multiLevelType w:val="hybridMultilevel"/>
     <w:tmpl w:val="100E3672"/>
@@ -1181,7 +1324,7 @@
       </w:rPr>
     </w:lvl>
   </w:abstractNum>
-  <w:abstractNum w:abstractNumId="3" w15:restartNumberingAfterBreak="0">
+  <w:abstractNum w:abstractNumId="4" w15:restartNumberingAfterBreak="0">
     <w:nsid w:val="7D602179"/>
     <w:multiLevelType w:val="hybridMultilevel"/>
     <w:tmpl w:val="CB8EBD42"/>
@@ -1295,16 +1438,19 @@
     </w:lvl>
   </w:abstractNum>
   <w:num w:numId="1" w16cid:durableId="1852252653">
-    <w:abstractNumId w:val="1"/>
+    <w:abstractNumId w:val="2"/>
   </w:num>
   <w:num w:numId="2" w16cid:durableId="442959144">
-    <w:abstractNumId w:val="3"/>
+    <w:abstractNumId w:val="4"/>
   </w:num>
   <w:num w:numId="3" w16cid:durableId="1923444576">
-    <w:abstractNumId w:val="2"/>
+    <w:abstractNumId w:val="3"/>
   </w:num>
   <w:num w:numId="4" w16cid:durableId="1275404994">
     <w:abstractNumId w:val="0"/>
+  </w:num>
+  <w:num w:numId="5" w16cid:durableId="1145850912">
+    <w:abstractNumId w:val="1"/>
   </w:num>
 </w:numbering>
 </file>

</xml_diff>